<commit_message>
se ordena el documento
cambios sencillos para q se vea mejor
</commit_message>
<xml_diff>
--- a/Experiencia de Aprendizaje 1 fase 1/Presentacion idea de proyecto.docx
+++ b/Experiencia de Aprendizaje 1 fase 1/Presentacion idea de proyecto.docx
@@ -157,12 +157,12 @@
                 <wp:extent cx="4695825" cy="6730049"/>
                 <wp:effectExtent b="0" l="0" r="0" t="0"/>
                 <wp:wrapSquare wrapText="bothSides" distB="0" distT="0" distL="182880" distR="182880"/>
-                <wp:docPr id="132" name="image4.png"/>
+                <wp:docPr id="132" name="image3.png"/>
                 <a:graphic>
                   <a:graphicData uri="http://schemas.openxmlformats.org/drawingml/2006/picture">
                     <pic:pic>
                       <pic:nvPicPr>
-                        <pic:cNvPr id="0" name="image4.png"/>
+                        <pic:cNvPr id="0" name="image3.png"/>
                         <pic:cNvPicPr preferRelativeResize="0"/>
                       </pic:nvPicPr>
                       <pic:blipFill>
@@ -194,12 +194,12 @@
           <wp:inline distB="0" distT="0" distL="0" distR="0">
             <wp:extent cx="6400800" cy="1063625"/>
             <wp:effectExtent b="0" l="0" r="0" t="0"/>
-            <wp:docPr id="135" name="image1.jpg"/>
+            <wp:docPr id="135" name="image2.jpg"/>
             <a:graphic>
               <a:graphicData uri="http://schemas.openxmlformats.org/drawingml/2006/picture">
                 <pic:pic>
                   <pic:nvPicPr>
-                    <pic:cNvPr id="0" name="image1.jpg"/>
+                    <pic:cNvPr id="0" name="image2.jpg"/>
                     <pic:cNvPicPr preferRelativeResize="0"/>
                   </pic:nvPicPr>
                   <pic:blipFill>
@@ -1568,12 +1568,12 @@
                 <wp:inline distB="114300" distT="114300" distL="114300" distR="114300">
                   <wp:extent cx="1295400" cy="596900"/>
                   <wp:effectExtent b="0" l="0" r="0" t="0"/>
-                  <wp:docPr id="133" name="image2.png"/>
+                  <wp:docPr id="133" name="image1.png"/>
                   <a:graphic>
                     <a:graphicData uri="http://schemas.openxmlformats.org/drawingml/2006/picture">
                       <pic:pic>
                         <pic:nvPicPr>
-                          <pic:cNvPr id="0" name="image2.png"/>
+                          <pic:cNvPr id="0" name="image1.png"/>
                           <pic:cNvPicPr preferRelativeResize="0"/>
                         </pic:nvPicPr>
                         <pic:blipFill>
@@ -6742,13 +6742,10 @@
       <w:tr>
         <w:trPr>
           <w:cantSplit w:val="0"/>
-          <w:trHeight w:val="240" w:hRule="atLeast"/>
           <w:tblHeader w:val="0"/>
         </w:trPr>
         <w:tc>
-          <w:tcPr>
-            <w:gridSpan w:val="2"/>
-          </w:tcPr>
+          <w:tcPr/>
           <w:p>
             <w:pPr>
               <w:spacing w:line="276" w:lineRule="auto"/>
@@ -6759,7 +6756,23 @@
               <w:rPr>
                 <w:rtl w:val="0"/>
               </w:rPr>
-              <w:t xml:space="preserve">CRUD EVENTOS</w:t>
+              <w:t xml:space="preserve">RF-01</w:t>
+            </w:r>
+          </w:p>
+        </w:tc>
+        <w:tc>
+          <w:tcPr/>
+          <w:p>
+            <w:pPr>
+              <w:spacing w:line="276" w:lineRule="auto"/>
+              <w:jc w:val="both"/>
+              <w:rPr/>
+            </w:pPr>
+            <w:r>
+              <w:rPr>
+                <w:rtl w:val="0"/>
+              </w:rPr>
+              <w:t xml:space="preserve">Agregar de Evento</w:t>
             </w:r>
           </w:p>
         </w:tc>
@@ -6781,7 +6794,7 @@
               <w:rPr>
                 <w:rtl w:val="0"/>
               </w:rPr>
-              <w:t xml:space="preserve">RF-01</w:t>
+              <w:t xml:space="preserve">RF-02</w:t>
             </w:r>
           </w:p>
         </w:tc>
@@ -6797,7 +6810,7 @@
               <w:rPr>
                 <w:rtl w:val="0"/>
               </w:rPr>
-              <w:t xml:space="preserve">Agregar de Evento</w:t>
+              <w:t xml:space="preserve">Eliminar Evento</w:t>
             </w:r>
           </w:p>
         </w:tc>
@@ -6819,7 +6832,7 @@
               <w:rPr>
                 <w:rtl w:val="0"/>
               </w:rPr>
-              <w:t xml:space="preserve">RF-02</w:t>
+              <w:t xml:space="preserve">RF-03</w:t>
             </w:r>
           </w:p>
         </w:tc>
@@ -6835,7 +6848,7 @@
               <w:rPr>
                 <w:rtl w:val="0"/>
               </w:rPr>
-              <w:t xml:space="preserve">Eliminar Evento</w:t>
+              <w:t xml:space="preserve">Actualizar Evento</w:t>
             </w:r>
           </w:p>
         </w:tc>
@@ -6857,7 +6870,7 @@
               <w:rPr>
                 <w:rtl w:val="0"/>
               </w:rPr>
-              <w:t xml:space="preserve">RF-03</w:t>
+              <w:t xml:space="preserve">RF-04</w:t>
             </w:r>
           </w:p>
         </w:tc>
@@ -6873,7 +6886,7 @@
               <w:rPr>
                 <w:rtl w:val="0"/>
               </w:rPr>
-              <w:t xml:space="preserve">Actualizar Evento</w:t>
+              <w:t xml:space="preserve">Listar Eventos</w:t>
             </w:r>
           </w:p>
         </w:tc>
@@ -6895,7 +6908,7 @@
               <w:rPr>
                 <w:rtl w:val="0"/>
               </w:rPr>
-              <w:t xml:space="preserve">RF-04</w:t>
+              <w:t xml:space="preserve">RF-05</w:t>
             </w:r>
           </w:p>
         </w:tc>
@@ -6911,32 +6924,7 @@
               <w:rPr>
                 <w:rtl w:val="0"/>
               </w:rPr>
-              <w:t xml:space="preserve">Listar Eventos</w:t>
-            </w:r>
-          </w:p>
-        </w:tc>
-      </w:tr>
-      <w:tr>
-        <w:trPr>
-          <w:cantSplit w:val="0"/>
-          <w:trHeight w:val="240" w:hRule="atLeast"/>
-          <w:tblHeader w:val="0"/>
-        </w:trPr>
-        <w:tc>
-          <w:tcPr>
-            <w:gridSpan w:val="2"/>
-          </w:tcPr>
-          <w:p>
-            <w:pPr>
-              <w:spacing w:line="276" w:lineRule="auto"/>
-              <w:jc w:val="both"/>
-              <w:rPr/>
-            </w:pPr>
-            <w:r>
-              <w:rPr>
-                <w:rtl w:val="0"/>
-              </w:rPr>
-              <w:t xml:space="preserve">CRUD USUARIOS</w:t>
+              <w:t xml:space="preserve">Agregar Usuario</w:t>
             </w:r>
           </w:p>
         </w:tc>
@@ -6958,7 +6946,7 @@
               <w:rPr>
                 <w:rtl w:val="0"/>
               </w:rPr>
-              <w:t xml:space="preserve">RF-05</w:t>
+              <w:t xml:space="preserve">RF-06</w:t>
             </w:r>
           </w:p>
         </w:tc>
@@ -6974,7 +6962,7 @@
               <w:rPr>
                 <w:rtl w:val="0"/>
               </w:rPr>
-              <w:t xml:space="preserve">Agregar Usuario</w:t>
+              <w:t xml:space="preserve">Eliminar Usuario</w:t>
             </w:r>
           </w:p>
         </w:tc>
@@ -6996,7 +6984,7 @@
               <w:rPr>
                 <w:rtl w:val="0"/>
               </w:rPr>
-              <w:t xml:space="preserve">RF-06</w:t>
+              <w:t xml:space="preserve">RF-07</w:t>
             </w:r>
           </w:p>
         </w:tc>
@@ -7012,7 +7000,7 @@
               <w:rPr>
                 <w:rtl w:val="0"/>
               </w:rPr>
-              <w:t xml:space="preserve">Eliminar Usuario</w:t>
+              <w:t xml:space="preserve">Actualizar Usuario</w:t>
             </w:r>
           </w:p>
         </w:tc>
@@ -7034,7 +7022,7 @@
               <w:rPr>
                 <w:rtl w:val="0"/>
               </w:rPr>
-              <w:t xml:space="preserve">RF-07</w:t>
+              <w:t xml:space="preserve">RF-08</w:t>
             </w:r>
           </w:p>
         </w:tc>
@@ -7050,7 +7038,7 @@
               <w:rPr>
                 <w:rtl w:val="0"/>
               </w:rPr>
-              <w:t xml:space="preserve">Actualizar Usuario</w:t>
+              <w:t xml:space="preserve">Listar Usuarios</w:t>
             </w:r>
           </w:p>
         </w:tc>
@@ -7072,7 +7060,7 @@
               <w:rPr>
                 <w:rtl w:val="0"/>
               </w:rPr>
-              <w:t xml:space="preserve">RF-08</w:t>
+              <w:t xml:space="preserve">RF-09</w:t>
             </w:r>
           </w:p>
         </w:tc>
@@ -7088,32 +7076,7 @@
               <w:rPr>
                 <w:rtl w:val="0"/>
               </w:rPr>
-              <w:t xml:space="preserve">Listar Usuarios</w:t>
-            </w:r>
-          </w:p>
-        </w:tc>
-      </w:tr>
-      <w:tr>
-        <w:trPr>
-          <w:cantSplit w:val="0"/>
-          <w:trHeight w:val="240" w:hRule="atLeast"/>
-          <w:tblHeader w:val="0"/>
-        </w:trPr>
-        <w:tc>
-          <w:tcPr>
-            <w:gridSpan w:val="2"/>
-          </w:tcPr>
-          <w:p>
-            <w:pPr>
-              <w:spacing w:line="276" w:lineRule="auto"/>
-              <w:jc w:val="both"/>
-              <w:rPr/>
-            </w:pPr>
-            <w:r>
-              <w:rPr>
-                <w:rtl w:val="0"/>
-              </w:rPr>
-              <w:t xml:space="preserve">FEEDBACK DE EVENTOS</w:t>
+              <w:t xml:space="preserve">Opción de calificar evento</w:t>
             </w:r>
           </w:p>
         </w:tc>
@@ -7135,7 +7098,7 @@
               <w:rPr>
                 <w:rtl w:val="0"/>
               </w:rPr>
-              <w:t xml:space="preserve">RF-09</w:t>
+              <w:t xml:space="preserve">RF-10</w:t>
             </w:r>
           </w:p>
         </w:tc>
@@ -7151,7 +7114,7 @@
               <w:rPr>
                 <w:rtl w:val="0"/>
               </w:rPr>
-              <w:t xml:space="preserve">Opción de calificar evento</w:t>
+              <w:t xml:space="preserve">Agregar comentario</w:t>
             </w:r>
           </w:p>
         </w:tc>
@@ -7173,7 +7136,7 @@
               <w:rPr>
                 <w:rtl w:val="0"/>
               </w:rPr>
-              <w:t xml:space="preserve">RF-10</w:t>
+              <w:t xml:space="preserve">RF-11</w:t>
             </w:r>
           </w:p>
         </w:tc>
@@ -7189,7 +7152,7 @@
               <w:rPr>
                 <w:rtl w:val="0"/>
               </w:rPr>
-              <w:t xml:space="preserve">Agregar comentario</w:t>
+              <w:t xml:space="preserve">Eliminar comentario</w:t>
             </w:r>
           </w:p>
         </w:tc>
@@ -7211,7 +7174,7 @@
               <w:rPr>
                 <w:rtl w:val="0"/>
               </w:rPr>
-              <w:t xml:space="preserve">RF-11</w:t>
+              <w:t xml:space="preserve">RF-12</w:t>
             </w:r>
           </w:p>
         </w:tc>
@@ -7227,7 +7190,7 @@
               <w:rPr>
                 <w:rtl w:val="0"/>
               </w:rPr>
-              <w:t xml:space="preserve">Eliminar comentario</w:t>
+              <w:t xml:space="preserve">Calificar evento</w:t>
             </w:r>
           </w:p>
         </w:tc>
@@ -7249,7 +7212,7 @@
               <w:rPr>
                 <w:rtl w:val="0"/>
               </w:rPr>
-              <w:t xml:space="preserve">RF-12</w:t>
+              <w:t xml:space="preserve">RF-13</w:t>
             </w:r>
           </w:p>
         </w:tc>
@@ -7265,7 +7228,7 @@
               <w:rPr>
                 <w:rtl w:val="0"/>
               </w:rPr>
-              <w:t xml:space="preserve">Calificar evento</w:t>
+              <w:t xml:space="preserve">Registro Usuario.</w:t>
             </w:r>
           </w:p>
         </w:tc>
@@ -7276,9 +7239,7 @@
           <w:tblHeader w:val="0"/>
         </w:trPr>
         <w:tc>
-          <w:tcPr>
-            <w:gridSpan w:val="2"/>
-          </w:tcPr>
+          <w:tcPr/>
           <w:p>
             <w:pPr>
               <w:spacing w:line="276" w:lineRule="auto"/>
@@ -7289,7 +7250,23 @@
               <w:rPr>
                 <w:rtl w:val="0"/>
               </w:rPr>
-              <w:t xml:space="preserve">LOGIN</w:t>
+              <w:t xml:space="preserve">RF-14</w:t>
+            </w:r>
+          </w:p>
+        </w:tc>
+        <w:tc>
+          <w:tcPr/>
+          <w:p>
+            <w:pPr>
+              <w:spacing w:line="276" w:lineRule="auto"/>
+              <w:jc w:val="both"/>
+              <w:rPr/>
+            </w:pPr>
+            <w:r>
+              <w:rPr>
+                <w:rtl w:val="0"/>
+              </w:rPr>
+              <w:t xml:space="preserve">Iniciar sesión de Usuario.</w:t>
             </w:r>
           </w:p>
         </w:tc>
@@ -7311,7 +7288,7 @@
               <w:rPr>
                 <w:rtl w:val="0"/>
               </w:rPr>
-              <w:t xml:space="preserve">RF-13</w:t>
+              <w:t xml:space="preserve">RF-15</w:t>
             </w:r>
           </w:p>
         </w:tc>
@@ -7327,7 +7304,7 @@
               <w:rPr>
                 <w:rtl w:val="0"/>
               </w:rPr>
-              <w:t xml:space="preserve">Registro Usuario.</w:t>
+              <w:t xml:space="preserve">Cerrar sesión de Usuario.</w:t>
             </w:r>
           </w:p>
         </w:tc>
@@ -7349,7 +7326,7 @@
               <w:rPr>
                 <w:rtl w:val="0"/>
               </w:rPr>
-              <w:t xml:space="preserve">RF-14</w:t>
+              <w:t xml:space="preserve">RF-16</w:t>
             </w:r>
           </w:p>
         </w:tc>
@@ -7365,7 +7342,7 @@
               <w:rPr>
                 <w:rtl w:val="0"/>
               </w:rPr>
-              <w:t xml:space="preserve">Iniciar sesión de Usuario.</w:t>
+              <w:t xml:space="preserve">Recordar contraseña.</w:t>
             </w:r>
           </w:p>
         </w:tc>
@@ -7387,7 +7364,7 @@
               <w:rPr>
                 <w:rtl w:val="0"/>
               </w:rPr>
-              <w:t xml:space="preserve">RF-15</w:t>
+              <w:t xml:space="preserve">RF-17</w:t>
             </w:r>
           </w:p>
         </w:tc>
@@ -7403,7 +7380,7 @@
               <w:rPr>
                 <w:rtl w:val="0"/>
               </w:rPr>
-              <w:t xml:space="preserve">Cerrar sesión de Usuario.</w:t>
+              <w:t xml:space="preserve">Modo Invitado para Eventos Públicos.</w:t>
             </w:r>
           </w:p>
         </w:tc>
@@ -7425,7 +7402,7 @@
               <w:rPr>
                 <w:rtl w:val="0"/>
               </w:rPr>
-              <w:t xml:space="preserve">RF-16</w:t>
+              <w:t xml:space="preserve">RF-18</w:t>
             </w:r>
           </w:p>
         </w:tc>
@@ -7441,7 +7418,7 @@
               <w:rPr>
                 <w:rtl w:val="0"/>
               </w:rPr>
-              <w:t xml:space="preserve">Recordar contraseña.</w:t>
+              <w:t xml:space="preserve">Reserva de cupo.</w:t>
             </w:r>
           </w:p>
         </w:tc>
@@ -7463,7 +7440,7 @@
               <w:rPr>
                 <w:rtl w:val="0"/>
               </w:rPr>
-              <w:t xml:space="preserve">RF-17</w:t>
+              <w:t xml:space="preserve">RF-19</w:t>
             </w:r>
           </w:p>
         </w:tc>
@@ -7479,32 +7456,7 @@
               <w:rPr>
                 <w:rtl w:val="0"/>
               </w:rPr>
-              <w:t xml:space="preserve">Modo Invitado para Eventos Públicos.</w:t>
-            </w:r>
-          </w:p>
-        </w:tc>
-      </w:tr>
-      <w:tr>
-        <w:trPr>
-          <w:cantSplit w:val="0"/>
-          <w:trHeight w:val="240" w:hRule="atLeast"/>
-          <w:tblHeader w:val="0"/>
-        </w:trPr>
-        <w:tc>
-          <w:tcPr>
-            <w:gridSpan w:val="2"/>
-          </w:tcPr>
-          <w:p>
-            <w:pPr>
-              <w:spacing w:line="276" w:lineRule="auto"/>
-              <w:jc w:val="both"/>
-              <w:rPr/>
-            </w:pPr>
-            <w:r>
-              <w:rPr>
-                <w:rtl w:val="0"/>
-              </w:rPr>
-              <w:t xml:space="preserve">RESERVAS</w:t>
+              <w:t xml:space="preserve">Cancelación de reserva</w:t>
             </w:r>
           </w:p>
         </w:tc>
@@ -7526,7 +7478,7 @@
               <w:rPr>
                 <w:rtl w:val="0"/>
               </w:rPr>
-              <w:t xml:space="preserve">RF-18</w:t>
+              <w:t xml:space="preserve">RF-20</w:t>
             </w:r>
           </w:p>
         </w:tc>
@@ -7542,7 +7494,7 @@
               <w:rPr>
                 <w:rtl w:val="0"/>
               </w:rPr>
-              <w:t xml:space="preserve">Reserva de cupo.</w:t>
+              <w:t xml:space="preserve">Notificación recordatorio de reserva</w:t>
             </w:r>
           </w:p>
         </w:tc>
@@ -7564,7 +7516,7 @@
               <w:rPr>
                 <w:rtl w:val="0"/>
               </w:rPr>
-              <w:t xml:space="preserve">RF-19</w:t>
+              <w:t xml:space="preserve">RF-21</w:t>
             </w:r>
           </w:p>
         </w:tc>
@@ -7580,7 +7532,7 @@
               <w:rPr>
                 <w:rtl w:val="0"/>
               </w:rPr>
-              <w:t xml:space="preserve">Cancelación de reserva</w:t>
+              <w:t xml:space="preserve">Barra de búsqueda de eventos</w:t>
             </w:r>
           </w:p>
         </w:tc>
@@ -7602,7 +7554,7 @@
               <w:rPr>
                 <w:rtl w:val="0"/>
               </w:rPr>
-              <w:t xml:space="preserve">RF-20</w:t>
+              <w:t xml:space="preserve">RF-22</w:t>
             </w:r>
           </w:p>
         </w:tc>
@@ -7618,7 +7570,7 @@
               <w:rPr>
                 <w:rtl w:val="0"/>
               </w:rPr>
-              <w:t xml:space="preserve">Notificación recordatorio de reserva</w:t>
+              <w:t xml:space="preserve">Filtros fecha de evento</w:t>
             </w:r>
           </w:p>
         </w:tc>
@@ -7640,7 +7592,7 @@
               <w:rPr>
                 <w:rtl w:val="0"/>
               </w:rPr>
-              <w:t xml:space="preserve">BÚSQUEDA</w:t>
+              <w:t xml:space="preserve">RF-23</w:t>
             </w:r>
           </w:p>
         </w:tc>
@@ -7656,6 +7608,7 @@
               <w:rPr>
                 <w:rtl w:val="0"/>
               </w:rPr>
+              <w:t xml:space="preserve">Histórico de Reservas</w:t>
             </w:r>
           </w:p>
         </w:tc>
@@ -7677,7 +7630,7 @@
               <w:rPr>
                 <w:rtl w:val="0"/>
               </w:rPr>
-              <w:t xml:space="preserve">RF-21</w:t>
+              <w:t xml:space="preserve">RF-24</w:t>
             </w:r>
           </w:p>
         </w:tc>
@@ -7693,7 +7646,7 @@
               <w:rPr>
                 <w:rtl w:val="0"/>
               </w:rPr>
-              <w:t xml:space="preserve">Barra de búsqueda de eventos</w:t>
+              <w:t xml:space="preserve">Histórico de asistencias</w:t>
             </w:r>
           </w:p>
         </w:tc>
@@ -7715,7 +7668,7 @@
               <w:rPr>
                 <w:rtl w:val="0"/>
               </w:rPr>
-              <w:t xml:space="preserve">RF-22</w:t>
+              <w:t xml:space="preserve">RF-25</w:t>
             </w:r>
           </w:p>
         </w:tc>
@@ -7731,7 +7684,7 @@
               <w:rPr>
                 <w:rtl w:val="0"/>
               </w:rPr>
-              <w:t xml:space="preserve">Filtros fecha de evento</w:t>
+              <w:t xml:space="preserve">Establecer un sistema de Puntos y Recompensas</w:t>
             </w:r>
           </w:p>
         </w:tc>
@@ -7753,7 +7706,7 @@
               <w:rPr>
                 <w:rtl w:val="0"/>
               </w:rPr>
-              <w:t xml:space="preserve">RF-48</w:t>
+              <w:t xml:space="preserve">RF-26</w:t>
             </w:r>
           </w:p>
         </w:tc>
@@ -7769,7 +7722,7 @@
               <w:rPr>
                 <w:rtl w:val="0"/>
               </w:rPr>
-              <w:t xml:space="preserve">Filtrar eventos por sede</w:t>
+              <w:t xml:space="preserve">Agregar recompensas</w:t>
             </w:r>
           </w:p>
         </w:tc>
@@ -7791,7 +7744,7 @@
               <w:rPr>
                 <w:rtl w:val="0"/>
               </w:rPr>
-              <w:t xml:space="preserve">RF-49</w:t>
+              <w:t xml:space="preserve">RF-27</w:t>
             </w:r>
           </w:p>
         </w:tc>
@@ -7807,7 +7760,7 @@
               <w:rPr>
                 <w:rtl w:val="0"/>
               </w:rPr>
-              <w:t xml:space="preserve">Filtrar eventos por tipo</w:t>
+              <w:t xml:space="preserve">Eliminar recompensas</w:t>
             </w:r>
           </w:p>
         </w:tc>
@@ -7829,7 +7782,7 @@
               <w:rPr>
                 <w:rtl w:val="0"/>
               </w:rPr>
-              <w:t xml:space="preserve">RF-50</w:t>
+              <w:t xml:space="preserve">RF-28</w:t>
             </w:r>
           </w:p>
         </w:tc>
@@ -7845,32 +7798,7 @@
               <w:rPr>
                 <w:rtl w:val="0"/>
               </w:rPr>
-              <w:t xml:space="preserve">Filtrar eventos por estado</w:t>
-            </w:r>
-          </w:p>
-        </w:tc>
-      </w:tr>
-      <w:tr>
-        <w:trPr>
-          <w:cantSplit w:val="0"/>
-          <w:trHeight w:val="240" w:hRule="atLeast"/>
-          <w:tblHeader w:val="0"/>
-        </w:trPr>
-        <w:tc>
-          <w:tcPr>
-            <w:gridSpan w:val="2"/>
-          </w:tcPr>
-          <w:p>
-            <w:pPr>
-              <w:spacing w:line="276" w:lineRule="auto"/>
-              <w:jc w:val="both"/>
-              <w:rPr/>
-            </w:pPr>
-            <w:r>
-              <w:rPr>
-                <w:rtl w:val="0"/>
-              </w:rPr>
-              <w:t xml:space="preserve">HISTÓRICOS</w:t>
+              <w:t xml:space="preserve">Actualizar recompensas</w:t>
             </w:r>
           </w:p>
         </w:tc>
@@ -7892,7 +7820,7 @@
               <w:rPr>
                 <w:rtl w:val="0"/>
               </w:rPr>
-              <w:t xml:space="preserve">RF-23</w:t>
+              <w:t xml:space="preserve">RF-29</w:t>
             </w:r>
           </w:p>
         </w:tc>
@@ -7908,7 +7836,7 @@
               <w:rPr>
                 <w:rtl w:val="0"/>
               </w:rPr>
-              <w:t xml:space="preserve">Histórico de Reservas</w:t>
+              <w:t xml:space="preserve">Listar recompensas</w:t>
             </w:r>
           </w:p>
         </w:tc>
@@ -7930,7 +7858,7 @@
               <w:rPr>
                 <w:rtl w:val="0"/>
               </w:rPr>
-              <w:t xml:space="preserve">RF-24</w:t>
+              <w:t xml:space="preserve">RF-30</w:t>
             </w:r>
           </w:p>
         </w:tc>
@@ -7946,32 +7874,7 @@
               <w:rPr>
                 <w:rtl w:val="0"/>
               </w:rPr>
-              <w:t xml:space="preserve">Histórico de asistencias</w:t>
-            </w:r>
-          </w:p>
-        </w:tc>
-      </w:tr>
-      <w:tr>
-        <w:trPr>
-          <w:cantSplit w:val="0"/>
-          <w:trHeight w:val="240" w:hRule="atLeast"/>
-          <w:tblHeader w:val="0"/>
-        </w:trPr>
-        <w:tc>
-          <w:tcPr>
-            <w:gridSpan w:val="2"/>
-          </w:tcPr>
-          <w:p>
-            <w:pPr>
-              <w:spacing w:line="276" w:lineRule="auto"/>
-              <w:jc w:val="both"/>
-              <w:rPr/>
-            </w:pPr>
-            <w:r>
-              <w:rPr>
-                <w:rtl w:val="0"/>
-              </w:rPr>
-              <w:t xml:space="preserve">SISTEMAS DE RECOMPENSAS</w:t>
+              <w:t xml:space="preserve">Agregar puntos a una cuenta</w:t>
             </w:r>
           </w:p>
         </w:tc>
@@ -7993,7 +7896,7 @@
               <w:rPr>
                 <w:rtl w:val="0"/>
               </w:rPr>
-              <w:t xml:space="preserve">RF-25</w:t>
+              <w:t xml:space="preserve">RF-31</w:t>
             </w:r>
           </w:p>
         </w:tc>
@@ -8009,7 +7912,7 @@
               <w:rPr>
                 <w:rtl w:val="0"/>
               </w:rPr>
-              <w:t xml:space="preserve">Establecer un sistema de Puntos y Recompensas</w:t>
+              <w:t xml:space="preserve">Restar puntos a una cuenta</w:t>
             </w:r>
           </w:p>
         </w:tc>
@@ -8031,7 +7934,7 @@
               <w:rPr>
                 <w:rtl w:val="0"/>
               </w:rPr>
-              <w:t xml:space="preserve">RECOMPENSAS</w:t>
+              <w:t xml:space="preserve">RF-32</w:t>
             </w:r>
           </w:p>
         </w:tc>
@@ -8047,6 +7950,7 @@
               <w:rPr>
                 <w:rtl w:val="0"/>
               </w:rPr>
+              <w:t xml:space="preserve">Actualizar puntos de una cuenta</w:t>
             </w:r>
           </w:p>
         </w:tc>
@@ -8068,7 +7972,7 @@
               <w:rPr>
                 <w:rtl w:val="0"/>
               </w:rPr>
-              <w:t xml:space="preserve">RF-26</w:t>
+              <w:t xml:space="preserve">RF-33</w:t>
             </w:r>
           </w:p>
         </w:tc>
@@ -8084,7 +7988,7 @@
               <w:rPr>
                 <w:rtl w:val="0"/>
               </w:rPr>
-              <w:t xml:space="preserve">Agregar recompensas</w:t>
+              <w:t xml:space="preserve">Listar cuentas por puntos totales</w:t>
             </w:r>
           </w:p>
         </w:tc>
@@ -8106,7 +8010,7 @@
               <w:rPr>
                 <w:rtl w:val="0"/>
               </w:rPr>
-              <w:t xml:space="preserve">RF-27</w:t>
+              <w:t xml:space="preserve">RF-34</w:t>
             </w:r>
           </w:p>
         </w:tc>
@@ -8122,7 +8026,7 @@
               <w:rPr>
                 <w:rtl w:val="0"/>
               </w:rPr>
-              <w:t xml:space="preserve">Eliminar recompensas</w:t>
+              <w:t xml:space="preserve">Perfil de usuario</w:t>
             </w:r>
           </w:p>
         </w:tc>
@@ -8144,7 +8048,7 @@
               <w:rPr>
                 <w:rtl w:val="0"/>
               </w:rPr>
-              <w:t xml:space="preserve">RF-28</w:t>
+              <w:t xml:space="preserve">RF-35</w:t>
             </w:r>
           </w:p>
         </w:tc>
@@ -8160,7 +8064,7 @@
               <w:rPr>
                 <w:rtl w:val="0"/>
               </w:rPr>
-              <w:t xml:space="preserve">Actualizar recompensas</w:t>
+              <w:t xml:space="preserve">Generar código QR de entrada</w:t>
             </w:r>
           </w:p>
         </w:tc>
@@ -8182,7 +8086,7 @@
               <w:rPr>
                 <w:rtl w:val="0"/>
               </w:rPr>
-              <w:t xml:space="preserve">RF-29</w:t>
+              <w:t xml:space="preserve">RF-36</w:t>
             </w:r>
           </w:p>
         </w:tc>
@@ -8198,32 +8102,7 @@
               <w:rPr>
                 <w:rtl w:val="0"/>
               </w:rPr>
-              <w:t xml:space="preserve">Listar recompensas</w:t>
-            </w:r>
-          </w:p>
-        </w:tc>
-      </w:tr>
-      <w:tr>
-        <w:trPr>
-          <w:cantSplit w:val="0"/>
-          <w:trHeight w:val="240" w:hRule="atLeast"/>
-          <w:tblHeader w:val="0"/>
-        </w:trPr>
-        <w:tc>
-          <w:tcPr>
-            <w:gridSpan w:val="2"/>
-          </w:tcPr>
-          <w:p>
-            <w:pPr>
-              <w:spacing w:line="276" w:lineRule="auto"/>
-              <w:jc w:val="both"/>
-              <w:rPr/>
-            </w:pPr>
-            <w:r>
-              <w:rPr>
-                <w:rtl w:val="0"/>
-              </w:rPr>
-              <w:t xml:space="preserve">PUNTOS BENEFICIO CUENTA</w:t>
+              <w:t xml:space="preserve">Eliminar cuenta de modo invitado</w:t>
             </w:r>
           </w:p>
         </w:tc>
@@ -8245,7 +8124,7 @@
               <w:rPr>
                 <w:rtl w:val="0"/>
               </w:rPr>
-              <w:t xml:space="preserve">RF-30</w:t>
+              <w:t xml:space="preserve">RF-37</w:t>
             </w:r>
           </w:p>
         </w:tc>
@@ -8261,7 +8140,7 @@
               <w:rPr>
                 <w:rtl w:val="0"/>
               </w:rPr>
-              <w:t xml:space="preserve">Agregar puntos a una cuenta</w:t>
+              <w:t xml:space="preserve">Filtrar eventos por estado</w:t>
             </w:r>
           </w:p>
         </w:tc>
@@ -8283,7 +8162,7 @@
               <w:rPr>
                 <w:rtl w:val="0"/>
               </w:rPr>
-              <w:t xml:space="preserve">RF-31</w:t>
+              <w:t xml:space="preserve">RF-38</w:t>
             </w:r>
           </w:p>
         </w:tc>
@@ -8299,7 +8178,7 @@
               <w:rPr>
                 <w:rtl w:val="0"/>
               </w:rPr>
-              <w:t xml:space="preserve">Restar puntos a una cuenta</w:t>
+              <w:t xml:space="preserve">Alerta de eventos cancelados</w:t>
             </w:r>
           </w:p>
         </w:tc>
@@ -8321,7 +8200,7 @@
               <w:rPr>
                 <w:rtl w:val="0"/>
               </w:rPr>
-              <w:t xml:space="preserve">RF-32</w:t>
+              <w:t xml:space="preserve">RF-39</w:t>
             </w:r>
           </w:p>
         </w:tc>
@@ -8337,7 +8216,7 @@
               <w:rPr>
                 <w:rtl w:val="0"/>
               </w:rPr>
-              <w:t xml:space="preserve">Actualizar puntos de una cuenta</w:t>
+              <w:t xml:space="preserve">Encuesta de satisfacción de app</w:t>
             </w:r>
           </w:p>
         </w:tc>
@@ -8359,7 +8238,7 @@
               <w:rPr>
                 <w:rtl w:val="0"/>
               </w:rPr>
-              <w:t xml:space="preserve">RF-33</w:t>
+              <w:t xml:space="preserve">RF-40</w:t>
             </w:r>
           </w:p>
         </w:tc>
@@ -8375,32 +8254,7 @@
               <w:rPr>
                 <w:rtl w:val="0"/>
               </w:rPr>
-              <w:t xml:space="preserve">Listar cuentas por puntos totales</w:t>
-            </w:r>
-          </w:p>
-        </w:tc>
-      </w:tr>
-      <w:tr>
-        <w:trPr>
-          <w:cantSplit w:val="0"/>
-          <w:trHeight w:val="240" w:hRule="atLeast"/>
-          <w:tblHeader w:val="0"/>
-        </w:trPr>
-        <w:tc>
-          <w:tcPr>
-            <w:gridSpan w:val="2"/>
-          </w:tcPr>
-          <w:p>
-            <w:pPr>
-              <w:spacing w:line="276" w:lineRule="auto"/>
-              <w:jc w:val="both"/>
-              <w:rPr/>
-            </w:pPr>
-            <w:r>
-              <w:rPr>
-                <w:rtl w:val="0"/>
-              </w:rPr>
-              <w:t xml:space="preserve">REGISTRAR ASISTENCIA</w:t>
+              <w:t xml:space="preserve">Historial de evento</w:t>
             </w:r>
           </w:p>
         </w:tc>
@@ -8422,7 +8276,7 @@
               <w:rPr>
                 <w:rtl w:val="0"/>
               </w:rPr>
-              <w:t xml:space="preserve">RF-35</w:t>
+              <w:t xml:space="preserve">RF-41</w:t>
             </w:r>
           </w:p>
         </w:tc>
@@ -8438,7 +8292,7 @@
               <w:rPr>
                 <w:rtl w:val="0"/>
               </w:rPr>
-              <w:t xml:space="preserve">Generar código QR de entrada</w:t>
+              <w:t xml:space="preserve">Listado de eventos por estado</w:t>
             </w:r>
           </w:p>
         </w:tc>
@@ -8460,7 +8314,7 @@
               <w:rPr>
                 <w:rtl w:val="0"/>
               </w:rPr>
-              <w:t xml:space="preserve">RF-44</w:t>
+              <w:t xml:space="preserve">RF-42</w:t>
             </w:r>
           </w:p>
         </w:tc>
@@ -8476,7 +8330,7 @@
               <w:rPr>
                 <w:rtl w:val="0"/>
               </w:rPr>
-              <w:t xml:space="preserve">Leer código QR creado</w:t>
+              <w:t xml:space="preserve">Marcar eventos destacados o recomendados</w:t>
             </w:r>
           </w:p>
         </w:tc>
@@ -8498,7 +8352,7 @@
               <w:rPr>
                 <w:rtl w:val="0"/>
               </w:rPr>
-              <w:t xml:space="preserve">RF-45</w:t>
+              <w:t xml:space="preserve">RF-43</w:t>
             </w:r>
           </w:p>
         </w:tc>
@@ -8514,7 +8368,7 @@
               <w:rPr>
                 <w:rtl w:val="0"/>
               </w:rPr>
-              <w:t xml:space="preserve">Registrar si usuario asistió o no a evento</w:t>
+              <w:t xml:space="preserve">Menú de accesibilidad</w:t>
             </w:r>
           </w:p>
         </w:tc>
@@ -8536,7 +8390,7 @@
               <w:rPr>
                 <w:rtl w:val="0"/>
               </w:rPr>
-              <w:t xml:space="preserve">RF-46</w:t>
+              <w:t xml:space="preserve">RF-44</w:t>
             </w:r>
           </w:p>
         </w:tc>
@@ -8552,32 +8406,7 @@
               <w:rPr>
                 <w:rtl w:val="0"/>
               </w:rPr>
-              <w:t xml:space="preserve">Editar estado de asistencia</w:t>
-            </w:r>
-          </w:p>
-        </w:tc>
-      </w:tr>
-      <w:tr>
-        <w:trPr>
-          <w:cantSplit w:val="0"/>
-          <w:trHeight w:val="240" w:hRule="atLeast"/>
-          <w:tblHeader w:val="0"/>
-        </w:trPr>
-        <w:tc>
-          <w:tcPr>
-            <w:gridSpan w:val="2"/>
-          </w:tcPr>
-          <w:p>
-            <w:pPr>
-              <w:spacing w:line="276" w:lineRule="auto"/>
-              <w:jc w:val="both"/>
-              <w:rPr/>
-            </w:pPr>
-            <w:r>
-              <w:rPr>
-                <w:rtl w:val="0"/>
-              </w:rPr>
-              <w:t xml:space="preserve">CENTRO DE AYUDA</w:t>
+              <w:t xml:space="preserve">Leer código QR creado</w:t>
             </w:r>
           </w:p>
         </w:tc>
@@ -8599,7 +8428,7 @@
               <w:rPr>
                 <w:rtl w:val="0"/>
               </w:rPr>
-              <w:t xml:space="preserve">RF-37</w:t>
+              <w:t xml:space="preserve">RF-45</w:t>
             </w:r>
           </w:p>
         </w:tc>
@@ -8615,32 +8444,7 @@
               <w:rPr>
                 <w:rtl w:val="0"/>
               </w:rPr>
-              <w:t xml:space="preserve">Centro de ayuda</w:t>
-            </w:r>
-          </w:p>
-        </w:tc>
-      </w:tr>
-      <w:tr>
-        <w:trPr>
-          <w:cantSplit w:val="0"/>
-          <w:trHeight w:val="240" w:hRule="atLeast"/>
-          <w:tblHeader w:val="0"/>
-        </w:trPr>
-        <w:tc>
-          <w:tcPr>
-            <w:gridSpan w:val="2"/>
-          </w:tcPr>
-          <w:p>
-            <w:pPr>
-              <w:spacing w:line="276" w:lineRule="auto"/>
-              <w:jc w:val="both"/>
-              <w:rPr/>
-            </w:pPr>
-            <w:r>
-              <w:rPr>
-                <w:rtl w:val="0"/>
-              </w:rPr>
-              <w:t xml:space="preserve">Alertas e Historial</w:t>
+              <w:t xml:space="preserve">Registrar si usuario asistió o no a evento</w:t>
             </w:r>
           </w:p>
         </w:tc>
@@ -8662,7 +8466,7 @@
               <w:rPr>
                 <w:rtl w:val="0"/>
               </w:rPr>
-              <w:t xml:space="preserve">RF-38</w:t>
+              <w:t xml:space="preserve">RF-46</w:t>
             </w:r>
           </w:p>
         </w:tc>
@@ -8678,7 +8482,7 @@
               <w:rPr>
                 <w:rtl w:val="0"/>
               </w:rPr>
-              <w:t xml:space="preserve">Alerta de eventos cancelados</w:t>
+              <w:t xml:space="preserve">Editar estado de asistencia</w:t>
             </w:r>
           </w:p>
         </w:tc>
@@ -8700,7 +8504,7 @@
               <w:rPr>
                 <w:rtl w:val="0"/>
               </w:rPr>
-              <w:t xml:space="preserve">RF-40</w:t>
+              <w:t xml:space="preserve">RF-47</w:t>
             </w:r>
           </w:p>
         </w:tc>
@@ -8716,7 +8520,7 @@
               <w:rPr>
                 <w:rtl w:val="0"/>
               </w:rPr>
-              <w:t xml:space="preserve">Historial de evento</w:t>
+              <w:t xml:space="preserve">Mostrar historial de eventos inscritos por usuario y si asistió o no</w:t>
             </w:r>
           </w:p>
         </w:tc>
@@ -8738,7 +8542,7 @@
               <w:rPr>
                 <w:rtl w:val="0"/>
               </w:rPr>
-              <w:t xml:space="preserve">RF-47</w:t>
+              <w:t xml:space="preserve">RF-48</w:t>
             </w:r>
           </w:p>
         </w:tc>
@@ -8754,7 +8558,7 @@
               <w:rPr>
                 <w:rtl w:val="0"/>
               </w:rPr>
-              <w:t xml:space="preserve">Mostrar historial de eventos inscritos por usuario y si asistió o no</w:t>
+              <w:t xml:space="preserve">Filtrar eventos por sede</w:t>
             </w:r>
           </w:p>
         </w:tc>
@@ -8765,9 +8569,7 @@
           <w:tblHeader w:val="0"/>
         </w:trPr>
         <w:tc>
-          <w:tcPr>
-            <w:gridSpan w:val="2"/>
-          </w:tcPr>
+          <w:tcPr/>
           <w:p>
             <w:pPr>
               <w:spacing w:line="276" w:lineRule="auto"/>
@@ -8778,16 +8580,10 @@
               <w:rPr>
                 <w:rtl w:val="0"/>
               </w:rPr>
-              <w:t xml:space="preserve">Nuevos RF </w:t>
-            </w:r>
-          </w:p>
-        </w:tc>
-      </w:tr>
-      <w:tr>
-        <w:trPr>
-          <w:cantSplit w:val="0"/>
-          <w:tblHeader w:val="0"/>
-        </w:trPr>
+              <w:t xml:space="preserve">RF-49</w:t>
+            </w:r>
+          </w:p>
+        </w:tc>
         <w:tc>
           <w:tcPr/>
           <w:p>
@@ -8800,398 +8596,12 @@
               <w:rPr>
                 <w:rtl w:val="0"/>
               </w:rPr>
-              <w:t xml:space="preserve">RF-34</w:t>
-            </w:r>
-          </w:p>
-        </w:tc>
-        <w:tc>
-          <w:tcPr/>
-          <w:p>
-            <w:pPr>
-              <w:spacing w:line="276" w:lineRule="auto"/>
-              <w:jc w:val="both"/>
-              <w:rPr/>
-            </w:pPr>
-            <w:r>
-              <w:rPr>
-                <w:rtl w:val="0"/>
-              </w:rPr>
-              <w:t xml:space="preserve">Perfil de usuario</w:t>
-            </w:r>
-          </w:p>
-        </w:tc>
-      </w:tr>
-      <w:tr>
-        <w:trPr>
-          <w:cantSplit w:val="0"/>
-          <w:tblHeader w:val="0"/>
-        </w:trPr>
-        <w:tc>
-          <w:tcPr/>
-          <w:p>
-            <w:pPr>
-              <w:spacing w:line="276" w:lineRule="auto"/>
-              <w:jc w:val="both"/>
-              <w:rPr/>
-            </w:pPr>
-            <w:r>
-              <w:rPr>
-                <w:rtl w:val="0"/>
-              </w:rPr>
-              <w:t xml:space="preserve">RF-36</w:t>
-            </w:r>
-          </w:p>
-        </w:tc>
-        <w:tc>
-          <w:tcPr/>
-          <w:p>
-            <w:pPr>
-              <w:spacing w:line="276" w:lineRule="auto"/>
-              <w:jc w:val="both"/>
-              <w:rPr/>
-            </w:pPr>
-            <w:r>
-              <w:rPr>
-                <w:rtl w:val="0"/>
-              </w:rPr>
-              <w:t xml:space="preserve">Eliminar cuenta de modo invitado</w:t>
-            </w:r>
-          </w:p>
-        </w:tc>
-      </w:tr>
-      <w:tr>
-        <w:trPr>
-          <w:cantSplit w:val="0"/>
-          <w:tblHeader w:val="0"/>
-        </w:trPr>
-        <w:tc>
-          <w:tcPr/>
-          <w:p>
-            <w:pPr>
-              <w:spacing w:line="276" w:lineRule="auto"/>
-              <w:jc w:val="both"/>
-              <w:rPr/>
-            </w:pPr>
-            <w:r>
-              <w:rPr>
-                <w:rtl w:val="0"/>
-              </w:rPr>
-              <w:t xml:space="preserve">RF-39</w:t>
-            </w:r>
-          </w:p>
-        </w:tc>
-        <w:tc>
-          <w:tcPr/>
-          <w:p>
-            <w:pPr>
-              <w:spacing w:line="276" w:lineRule="auto"/>
-              <w:jc w:val="both"/>
-              <w:rPr/>
-            </w:pPr>
-            <w:r>
-              <w:rPr>
-                <w:rtl w:val="0"/>
-              </w:rPr>
-              <w:t xml:space="preserve">Encuesta de satisfacción de app</w:t>
-            </w:r>
-          </w:p>
-        </w:tc>
-      </w:tr>
-      <w:tr>
-        <w:trPr>
-          <w:cantSplit w:val="0"/>
-          <w:tblHeader w:val="0"/>
-        </w:trPr>
-        <w:tc>
-          <w:tcPr/>
-          <w:p>
-            <w:pPr>
-              <w:spacing w:line="276" w:lineRule="auto"/>
-              <w:jc w:val="both"/>
-              <w:rPr/>
-            </w:pPr>
-            <w:r>
-              <w:rPr>
-                <w:rtl w:val="0"/>
-              </w:rPr>
-              <w:t xml:space="preserve">RF-41</w:t>
-            </w:r>
-          </w:p>
-        </w:tc>
-        <w:tc>
-          <w:tcPr/>
-          <w:p>
-            <w:pPr>
-              <w:spacing w:line="276" w:lineRule="auto"/>
-              <w:jc w:val="both"/>
-              <w:rPr/>
-            </w:pPr>
-            <w:r>
-              <w:rPr>
-                <w:rtl w:val="0"/>
-              </w:rPr>
-              <w:t xml:space="preserve">Listado de eventos por estado</w:t>
-            </w:r>
-          </w:p>
-        </w:tc>
-      </w:tr>
-      <w:tr>
-        <w:trPr>
-          <w:cantSplit w:val="0"/>
-          <w:tblHeader w:val="0"/>
-        </w:trPr>
-        <w:tc>
-          <w:tcPr/>
-          <w:p>
-            <w:pPr>
-              <w:spacing w:line="276" w:lineRule="auto"/>
-              <w:jc w:val="both"/>
-              <w:rPr/>
-            </w:pPr>
-            <w:r>
-              <w:rPr>
-                <w:rtl w:val="0"/>
-              </w:rPr>
-              <w:t xml:space="preserve">RF-42</w:t>
-            </w:r>
-          </w:p>
-        </w:tc>
-        <w:tc>
-          <w:tcPr/>
-          <w:p>
-            <w:pPr>
-              <w:spacing w:line="276" w:lineRule="auto"/>
-              <w:jc w:val="both"/>
-              <w:rPr/>
-            </w:pPr>
-            <w:r>
-              <w:rPr>
-                <w:rtl w:val="0"/>
-              </w:rPr>
-              <w:t xml:space="preserve">Marcar eventos destacados o recomendados</w:t>
-            </w:r>
-          </w:p>
-        </w:tc>
-      </w:tr>
-      <w:tr>
-        <w:trPr>
-          <w:cantSplit w:val="0"/>
-          <w:tblHeader w:val="0"/>
-        </w:trPr>
-        <w:tc>
-          <w:tcPr/>
-          <w:p>
-            <w:pPr>
-              <w:spacing w:line="276" w:lineRule="auto"/>
-              <w:jc w:val="both"/>
-              <w:rPr/>
-            </w:pPr>
-            <w:r>
-              <w:rPr>
-                <w:rtl w:val="0"/>
-              </w:rPr>
-              <w:t xml:space="preserve">RF-43</w:t>
-            </w:r>
-          </w:p>
-        </w:tc>
-        <w:tc>
-          <w:tcPr/>
-          <w:p>
-            <w:pPr>
-              <w:spacing w:line="276" w:lineRule="auto"/>
-              <w:jc w:val="both"/>
-              <w:rPr/>
-            </w:pPr>
-            <w:r>
-              <w:rPr>
-                <w:rtl w:val="0"/>
-              </w:rPr>
-              <w:t xml:space="preserve">Menú de accesibilidad</w:t>
+              <w:t xml:space="preserve">Filtrar eventos por tipo</w:t>
             </w:r>
           </w:p>
         </w:tc>
       </w:tr>
     </w:tbl>
-    <w:p>
-      <w:pPr>
-        <w:rPr/>
-      </w:pPr>
-      <w:r>
-        <w:rPr>
-          <w:rtl w:val="0"/>
-        </w:rPr>
-      </w:r>
-    </w:p>
-    <w:p>
-      <w:pPr>
-        <w:rPr/>
-      </w:pPr>
-      <w:r>
-        <w:rPr>
-          <w:rtl w:val="0"/>
-        </w:rPr>
-      </w:r>
-    </w:p>
-    <w:p>
-      <w:pPr>
-        <w:rPr/>
-      </w:pPr>
-      <w:r>
-        <w:rPr>
-          <w:rtl w:val="0"/>
-        </w:rPr>
-      </w:r>
-    </w:p>
-    <w:p>
-      <w:pPr>
-        <w:rPr/>
-      </w:pPr>
-      <w:r>
-        <w:rPr>
-          <w:rtl w:val="0"/>
-        </w:rPr>
-      </w:r>
-    </w:p>
-    <w:p>
-      <w:pPr>
-        <w:rPr/>
-      </w:pPr>
-      <w:r>
-        <w:rPr>
-          <w:rtl w:val="0"/>
-        </w:rPr>
-      </w:r>
-    </w:p>
-    <w:p>
-      <w:pPr>
-        <w:rPr/>
-      </w:pPr>
-      <w:r>
-        <w:rPr>
-          <w:rtl w:val="0"/>
-        </w:rPr>
-      </w:r>
-    </w:p>
-    <w:p>
-      <w:pPr>
-        <w:rPr/>
-      </w:pPr>
-      <w:r>
-        <w:rPr>
-          <w:rtl w:val="0"/>
-        </w:rPr>
-      </w:r>
-    </w:p>
-    <w:p>
-      <w:pPr>
-        <w:rPr/>
-      </w:pPr>
-      <w:r>
-        <w:rPr>
-          <w:rtl w:val="0"/>
-        </w:rPr>
-      </w:r>
-    </w:p>
-    <w:p>
-      <w:pPr>
-        <w:rPr/>
-      </w:pPr>
-      <w:r>
-        <w:rPr>
-          <w:rtl w:val="0"/>
-        </w:rPr>
-      </w:r>
-    </w:p>
-    <w:p>
-      <w:pPr>
-        <w:rPr/>
-      </w:pPr>
-      <w:r>
-        <w:rPr>
-          <w:rtl w:val="0"/>
-        </w:rPr>
-      </w:r>
-    </w:p>
-    <w:p>
-      <w:pPr>
-        <w:rPr/>
-      </w:pPr>
-      <w:r>
-        <w:rPr>
-          <w:rtl w:val="0"/>
-        </w:rPr>
-      </w:r>
-    </w:p>
-    <w:p>
-      <w:pPr>
-        <w:rPr/>
-      </w:pPr>
-      <w:r>
-        <w:rPr>
-          <w:rtl w:val="0"/>
-        </w:rPr>
-      </w:r>
-    </w:p>
-    <w:p>
-      <w:pPr>
-        <w:rPr/>
-      </w:pPr>
-      <w:r>
-        <w:rPr>
-          <w:rtl w:val="0"/>
-        </w:rPr>
-      </w:r>
-    </w:p>
-    <w:p>
-      <w:pPr>
-        <w:rPr/>
-      </w:pPr>
-      <w:r>
-        <w:rPr>
-          <w:rtl w:val="0"/>
-        </w:rPr>
-      </w:r>
-    </w:p>
-    <w:p>
-      <w:pPr>
-        <w:rPr/>
-      </w:pPr>
-      <w:r>
-        <w:rPr>
-          <w:rtl w:val="0"/>
-        </w:rPr>
-      </w:r>
-    </w:p>
-    <w:p>
-      <w:pPr>
-        <w:rPr/>
-      </w:pPr>
-      <w:r>
-        <w:rPr>
-          <w:rtl w:val="0"/>
-        </w:rPr>
-      </w:r>
-    </w:p>
-    <w:p>
-      <w:pPr>
-        <w:rPr/>
-      </w:pPr>
-      <w:r>
-        <w:rPr>
-          <w:rtl w:val="0"/>
-        </w:rPr>
-      </w:r>
-    </w:p>
-    <w:p>
-      <w:pPr>
-        <w:rPr/>
-      </w:pPr>
-      <w:r>
-        <w:rPr>
-          <w:rtl w:val="0"/>
-        </w:rPr>
-      </w:r>
-    </w:p>
     <w:p>
       <w:pPr>
         <w:rPr/>
@@ -9333,7 +8743,7 @@
               <w:rPr>
                 <w:rtl w:val="0"/>
               </w:rPr>
-              <w:t xml:space="preserve">Se utilizará software libre y tecnologías de código abierto, como Django, MySQL y ionic, para el desarrollo de la plataforma, con el fin de mantener los costos bajos y asegurar la escalabilidad.</w:t>
+              <w:t xml:space="preserve">Se utilizará software libre y tecnologías de código abierto, como Django, MySQL y Ionic, para el desarrollo de la plataforma, con el fin de mantener los costos bajos y asegurar la escalabilidad.</w:t>
             </w:r>
           </w:p>
         </w:tc>
@@ -11618,12 +11028,12 @@
           <wp:extent cx="2566035" cy="426085"/>
           <wp:effectExtent b="0" l="0" r="0" t="0"/>
           <wp:wrapSquare wrapText="bothSides" distB="0" distT="0" distL="114300" distR="114300"/>
-          <wp:docPr id="134" name="image3.jpg"/>
+          <wp:docPr id="134" name="image4.jpg"/>
           <a:graphic>
             <a:graphicData uri="http://schemas.openxmlformats.org/drawingml/2006/picture">
               <pic:pic>
                 <pic:nvPicPr>
-                  <pic:cNvPr id="0" name="image3.jpg"/>
+                  <pic:cNvPr id="0" name="image4.jpg"/>
                   <pic:cNvPicPr preferRelativeResize="0"/>
                 </pic:nvPicPr>
                 <pic:blipFill>

</xml_diff>